<commit_message>
v0.9.1 bugfixes and UI improvements
</commit_message>
<xml_diff>
--- a/plantilla_apertura_fraude.docx
+++ b/plantilla_apertura_fraude.docx
@@ -1,6 +1,6 @@
 
 <file path=word/document.xml><?xml version="1.0" encoding="utf-8"?>
-<w:document xmlns:wpc="http://schemas.microsoft.com/office/word/2010/wordprocessingCanvas" xmlns:cx="http://schemas.microsoft.com/office/drawing/2014/chartex" xmlns:cx1="http://schemas.microsoft.com/office/drawing/2015/9/8/chartex" xmlns:cx2="http://schemas.microsoft.com/office/drawing/2015/10/21/chartex" xmlns:cx3="http://schemas.microsoft.com/office/drawing/2016/5/9/chartex" xmlns:cx4="http://schemas.microsoft.com/office/drawing/2016/5/10/chartex" xmlns:cx5="http://schemas.microsoft.com/office/drawing/2016/5/11/chartex" xmlns:cx6="http://schemas.microsoft.com/office/drawing/2016/5/12/chartex" xmlns:cx7="http://schemas.microsoft.com/office/drawing/2016/5/13/chartex" xmlns:cx8="http://schemas.microsoft.com/office/drawing/2016/5/14/chartex" xmlns:mc="http://schemas.openxmlformats.org/markup-compatibility/2006" xmlns:aink="http://schemas.microsoft.com/office/drawing/2016/ink" xmlns:am3d="http://schemas.microsoft.com/office/drawing/2017/model3d" xmlns:o="urn:schemas-microsoft-com:office:office" xmlns:oel="http://schemas.microsoft.com/office/2019/extlst" xmlns:r="http://schemas.openxmlformats.org/officeDocument/2006/relationships" xmlns:m="http://schemas.openxmlformats.org/officeDocument/2006/math" xmlns:v="urn:schemas-microsoft-com:vml" xmlns:wp14="http://schemas.microsoft.com/office/word/2010/wordprocessingDrawing" xmlns:wp="http://schemas.openxmlformats.org/drawingml/2006/wordprocessingDrawing" xmlns:w10="urn:schemas-microsoft-com:office:word" xmlns:w="http://schemas.openxmlformats.org/wordprocessingml/2006/main" xmlns:w14="http://schemas.microsoft.com/office/word/2010/wordml" xmlns:w15="http://schemas.microsoft.com/office/word/2012/wordml" xmlns:w16cex="http://schemas.microsoft.com/office/word/2018/wordml/cex" xmlns:w16cid="http://schemas.microsoft.com/office/word/2016/wordml/cid" xmlns:w16="http://schemas.microsoft.com/office/word/2018/wordml" xmlns:w16du="http://schemas.microsoft.com/office/word/2023/wordml/word16du" xmlns:w16sdtdh="http://schemas.microsoft.com/office/word/2020/wordml/sdtdatahash" xmlns:w16sdtfl="http://schemas.microsoft.com/office/word/2024/wordml/sdtformatlock" xmlns:w16se="http://schemas.microsoft.com/office/word/2015/wordml/symex" xmlns:wpg="http://schemas.microsoft.com/office/word/2010/wordprocessingGroup" xmlns:wpi="http://schemas.microsoft.com/office/word/2010/wordprocessingInk" xmlns:wne="http://schemas.microsoft.com/office/word/2006/wordml" xmlns:wps="http://schemas.microsoft.com/office/word/2010/wordprocessingShape" mc:Ignorable="w14 w15 w16se w16cid w16 w16cex w16sdtdh w16sdtfl w16du wp14">
+<w:document xmlns:wpc="http://schemas.microsoft.com/office/word/2010/wordprocessingCanvas" xmlns:cx="http://schemas.microsoft.com/office/drawing/2014/chartex" xmlns:cx1="http://schemas.microsoft.com/office/drawing/2015/9/8/chartex" xmlns:cx2="http://schemas.microsoft.com/office/drawing/2015/10/21/chartex" xmlns:cx3="http://schemas.microsoft.com/office/drawing/2016/5/9/chartex" xmlns:cx4="http://schemas.microsoft.com/office/drawing/2016/5/10/chartex" xmlns:cx5="http://schemas.microsoft.com/office/drawing/2016/5/11/chartex" xmlns:cx6="http://schemas.microsoft.com/office/drawing/2016/5/12/chartex" xmlns:cx7="http://schemas.microsoft.com/office/drawing/2016/5/13/chartex" xmlns:cx8="http://schemas.microsoft.com/office/drawing/2016/5/14/chartex" xmlns:mc="http://schemas.openxmlformats.org/markup-compatibility/2006" xmlns:aink="http://schemas.microsoft.com/office/drawing/2016/ink" xmlns:am3d="http://schemas.microsoft.com/office/drawing/2017/model3d" xmlns:o="urn:schemas-microsoft-com:office:office" xmlns:r="http://schemas.openxmlformats.org/officeDocument/2006/relationships" xmlns:m="http://schemas.openxmlformats.org/officeDocument/2006/math" xmlns:v="urn:schemas-microsoft-com:vml" xmlns:wp14="http://schemas.microsoft.com/office/word/2010/wordprocessingDrawing" xmlns:wp="http://schemas.openxmlformats.org/drawingml/2006/wordprocessingDrawing" xmlns:w10="urn:schemas-microsoft-com:office:word" xmlns:w="http://schemas.openxmlformats.org/wordprocessingml/2006/main" xmlns:w14="http://schemas.microsoft.com/office/word/2010/wordml" xmlns:w15="http://schemas.microsoft.com/office/word/2012/wordml" xmlns:w16cex="http://schemas.microsoft.com/office/word/2018/wordml/cex" xmlns:w16cid="http://schemas.microsoft.com/office/word/2016/wordml/cid" xmlns:w16="http://schemas.microsoft.com/office/word/2018/wordml" xmlns:w16sdtdh="http://schemas.microsoft.com/office/word/2020/wordml/sdtdatahash" xmlns:w16se="http://schemas.microsoft.com/office/word/2015/wordml/symex" xmlns:wpg="http://schemas.microsoft.com/office/word/2010/wordprocessingGroup" xmlns:wpi="http://schemas.microsoft.com/office/word/2010/wordprocessingInk" xmlns:wne="http://schemas.microsoft.com/office/word/2006/wordml" xmlns:wps="http://schemas.microsoft.com/office/word/2010/wordprocessingShape" mc:Ignorable="w14 w15 w16se w16cid w16 w16cex w16sdtdh wp14">
   <w:body>
     <w:tbl>
       <w:tblPr>
@@ -452,7 +452,7 @@
                 <w:sz w:val="20"/>
                 <w:szCs w:val="20"/>
               </w:rPr>
-              <w:t>Jorge Luis Zavaleta Torres</w:t>
+              <w:t>&lt;&lt;fiscal_responsable&gt;&gt;</w:t>
             </w:r>
           </w:p>
         </w:tc>
@@ -1936,6 +1936,7 @@
           <w:lang w:eastAsia="zh-CN" w:bidi="hi-IN"/>
           <w14:ligatures w14:val="none"/>
         </w:rPr>
+        <w:lastRenderedPageBreak/>
         <w:t xml:space="preserve">Siendo así, le corresponde al Ministerio Público asumir la orientación legal de las acciones que realiza la Policía dentro de los parámetros de la ley para determinar si han tenido lugar los hechos objeto de conocimiento y su delictuosidad, así como asegurar los elementos materiales de su comisión. De esta manera, conforme al </w:t>
       </w:r>
       <w:r>
@@ -2438,7 +2439,18 @@
           <w:lang w:val="es-MX" w:eastAsia="zh-CN" w:bidi="hi-IN"/>
           <w14:ligatures w14:val="none"/>
         </w:rPr>
-        <w:t xml:space="preserve">han tenido o no lugar, su carácter delictuoso, y en su </w:t>
+        <w:t xml:space="preserve">han tenido o no lugar, su carácter delictuoso, y en su caso, </w:t>
+      </w:r>
+      <w:r>
+        <w:rPr>
+          <w:rFonts w:ascii="Tahoma" w:eastAsia="SimSun" w:hAnsi="Tahoma" w:cs="Tahoma"/>
+          <w:kern w:val="3"/>
+          <w:sz w:val="20"/>
+          <w:szCs w:val="20"/>
+          <w:lang w:val="es-MX" w:eastAsia="zh-CN" w:bidi="hi-IN"/>
+          <w14:ligatures w14:val="none"/>
+        </w:rPr>
+        <w:t>individualizar</w:t>
       </w:r>
       <w:r>
         <w:rPr>
@@ -2451,43 +2463,30 @@
           <w:lang w:val="es-MX" w:eastAsia="zh-CN" w:bidi="hi-IN"/>
           <w14:ligatures w14:val="none"/>
         </w:rPr>
+        <w:t xml:space="preserve"> al presunto o presuntos responsables y en general, a las </w:t>
+      </w:r>
+      <w:r>
+        <w:rPr>
+          <w:rFonts w:ascii="Tahoma" w:eastAsia="SimSun" w:hAnsi="Tahoma" w:cs="Tahoma"/>
+          <w:kern w:val="3"/>
+          <w:sz w:val="20"/>
+          <w:szCs w:val="20"/>
+          <w:lang w:val="es-MX" w:eastAsia="zh-CN" w:bidi="hi-IN"/>
+          <w14:ligatures w14:val="none"/>
+        </w:rPr>
+        <w:t xml:space="preserve">personas </w:t>
+      </w:r>
+      <w:r>
+        <w:rPr>
+          <w:rFonts w:ascii="Tahoma" w:eastAsia="SimSun" w:hAnsi="Tahoma" w:cs="Tahoma"/>
+          <w:kern w:val="3"/>
+          <w:sz w:val="20"/>
+          <w:szCs w:val="20"/>
+          <w:lang w:val="es-MX" w:eastAsia="zh-CN" w:bidi="hi-IN"/>
+          <w14:ligatures w14:val="none"/>
+        </w:rPr>
         <w:lastRenderedPageBreak/>
-        <w:t xml:space="preserve">caso, </w:t>
-      </w:r>
-      <w:r>
-        <w:rPr>
-          <w:rFonts w:ascii="Tahoma" w:eastAsia="SimSun" w:hAnsi="Tahoma" w:cs="Tahoma"/>
-          <w:kern w:val="3"/>
-          <w:sz w:val="20"/>
-          <w:szCs w:val="20"/>
-          <w:lang w:val="es-MX" w:eastAsia="zh-CN" w:bidi="hi-IN"/>
-          <w14:ligatures w14:val="none"/>
-        </w:rPr>
-        <w:t>individualizar</w:t>
-      </w:r>
-      <w:r>
-        <w:rPr>
-          <w:rFonts w:ascii="Tahoma" w:eastAsia="SimSun" w:hAnsi="Tahoma" w:cs="Tahoma"/>
-          <w:bCs/>
-          <w:iCs/>
-          <w:kern w:val="3"/>
-          <w:sz w:val="20"/>
-          <w:szCs w:val="20"/>
-          <w:lang w:val="es-MX" w:eastAsia="zh-CN" w:bidi="hi-IN"/>
-          <w14:ligatures w14:val="none"/>
-        </w:rPr>
-        <w:t xml:space="preserve"> al presunto o presuntos responsables y en general, a las </w:t>
-      </w:r>
-      <w:r>
-        <w:rPr>
-          <w:rFonts w:ascii="Tahoma" w:eastAsia="SimSun" w:hAnsi="Tahoma" w:cs="Tahoma"/>
-          <w:kern w:val="3"/>
-          <w:sz w:val="20"/>
-          <w:szCs w:val="20"/>
-          <w:lang w:val="es-MX" w:eastAsia="zh-CN" w:bidi="hi-IN"/>
-          <w14:ligatures w14:val="none"/>
-        </w:rPr>
-        <w:t>personas involucradas en su comisión</w:t>
+        <w:t>involucradas en su comisión</w:t>
       </w:r>
       <w:r>
         <w:rPr>
@@ -3173,20 +3172,7 @@
           <w:lang w:eastAsia="hi-IN" w:bidi="hi-IN"/>
           <w14:ligatures w14:val="none"/>
         </w:rPr>
-        <w:t xml:space="preserve">Por las razones expuestas, el suscrito fiscal provincial del Segundo Despacho de la Segunda Fiscalía Corporativa Especializada en Ciberdelincuencia, en aplicación del artículo 159° de la Constitución Política del Perú, concordante con los artículos 11° y 94° de la Ley Orgánica del Ministerio Público - Decreto Legislativo N°052, el artículo 334° inciso 2 del Código Procesal Penal </w:t>
-      </w:r>
-      <w:r>
-        <w:rPr>
-          <w:rFonts w:ascii="Tahoma" w:eastAsia="Arial Unicode MS" w:hAnsi="Tahoma" w:cs="Tahoma"/>
-          <w:color w:val="000000"/>
-          <w:kern w:val="1"/>
-          <w:sz w:val="20"/>
-          <w:szCs w:val="20"/>
-          <w:lang w:eastAsia="hi-IN" w:bidi="hi-IN"/>
-          <w14:ligatures w14:val="none"/>
-        </w:rPr>
-        <w:lastRenderedPageBreak/>
-        <w:t xml:space="preserve">- Decreto Legislativo N° 957, </w:t>
+        <w:t xml:space="preserve">Por las razones expuestas, el suscrito fiscal provincial del Segundo Despacho de la Segunda Fiscalía Corporativa Especializada en Ciberdelincuencia, en aplicación del artículo 159° de la Constitución Política del Perú, concordante con los artículos 11° y 94° de la Ley Orgánica del Ministerio Público - Decreto Legislativo N°052, el artículo 334° inciso 2 del Código Procesal Penal - Decreto Legislativo N° 957, </w:t>
       </w:r>
       <w:r>
         <w:rPr>
@@ -4350,8 +4336,39 @@
           <w:lang w:eastAsia="es-PE"/>
           <w14:ligatures w14:val="none"/>
         </w:rPr>
+        <w:t>d) Datos sobre el beneficiario de las transferencias no reconocidas.</w:t>
+      </w:r>
+    </w:p>
+    <w:p>
+      <w:pPr>
+        <w:widowControl w:val="0"/>
+        <w:suppressAutoHyphens/>
+        <w:autoSpaceDN w:val="0"/>
+        <w:spacing w:after="0" w:line="240" w:lineRule="auto"/>
+        <w:ind w:left="709"/>
+        <w:jc w:val="both"/>
+        <w:textAlignment w:val="baseline"/>
+        <w:rPr>
+          <w:rFonts w:ascii="Tahoma" w:eastAsia="Palatino Linotype" w:hAnsi="Tahoma" w:cs="Tahoma"/>
+          <w:kern w:val="3"/>
+          <w:sz w:val="20"/>
+          <w:szCs w:val="20"/>
+          <w:lang w:eastAsia="zh-CN" w:bidi="hi-IN"/>
+          <w14:ligatures w14:val="none"/>
+        </w:rPr>
+      </w:pPr>
+      <w:r>
+        <w:rPr>
+          <w:rFonts w:ascii="Tahoma" w:eastAsia="Times New Roman" w:hAnsi="Tahoma" w:cs="Tahoma"/>
+          <w:color w:val="000000"/>
+          <w:kern w:val="0"/>
+          <w:sz w:val="20"/>
+          <w:szCs w:val="20"/>
+          <w:lang w:eastAsia="es-PE"/>
+          <w14:ligatures w14:val="none"/>
+        </w:rPr>
         <w:lastRenderedPageBreak/>
-        <w:t>d) Datos sobre el beneficiario de las transferencias no reconocidas.</w:t>
+        <w:t>e) El tipo de acceso, canales o modalidades (vía internet página web o aplicativo telefónico) a la cuenta bancaria por medio del cual se habrían efectuado las transferencias no reconocidas.</w:t>
       </w:r>
     </w:p>
     <w:p>
@@ -4382,7 +4399,7 @@
           <w:lang w:eastAsia="es-PE"/>
           <w14:ligatures w14:val="none"/>
         </w:rPr>
-        <w:t>e) El tipo de acceso, canales o modalidades (vía internet página web o aplicativo telefónico) a la cuenta bancaria por medio del cual se habrían efectuado las transferencias no reconocidas.</w:t>
+        <w:t>f) De haberse realizado las operaciones a través de la banca celular, debe informar el número y operador telefónico al que fue remitida la clave SMS, el IP de acceso y de ser posible el IMEI de la banca móvil.</w:t>
       </w:r>
     </w:p>
     <w:p>
@@ -4413,7 +4430,103 @@
           <w:lang w:eastAsia="es-PE"/>
           <w14:ligatures w14:val="none"/>
         </w:rPr>
-        <w:t>f) De haberse realizado las operaciones a través de la banca celular, debe informar el número y operador telefónico al que fue remitida la clave SMS, el IP de acceso y de ser posible el IMEI de la banca móvil.</w:t>
+        <w:t xml:space="preserve">g) Informar los datos personales registrados de la parte agraviada; asimismo, indicar si en el mes de </w:t>
+      </w:r>
+      <w:r>
+        <w:rPr>
+          <w:rFonts w:ascii="Tahoma" w:eastAsia="Times New Roman" w:hAnsi="Tahoma" w:cs="Tahoma"/>
+          <w:color w:val="000000"/>
+          <w:kern w:val="0"/>
+          <w:sz w:val="20"/>
+          <w:szCs w:val="20"/>
+          <w:lang w:eastAsia="es-PE"/>
+          <w14:ligatures w14:val="none"/>
+        </w:rPr>
+        <w:t>&lt;&lt;</w:t>
+      </w:r>
+      <w:r>
+        <w:rPr>
+          <w:rFonts w:ascii="Tahoma" w:eastAsia="Times New Roman" w:hAnsi="Tahoma" w:cs="Tahoma"/>
+          <w:color w:val="000000"/>
+          <w:kern w:val="0"/>
+          <w:sz w:val="20"/>
+          <w:szCs w:val="20"/>
+          <w:lang w:eastAsia="es-PE"/>
+          <w14:ligatures w14:val="none"/>
+        </w:rPr>
+        <w:t>mes_hecho</w:t>
+      </w:r>
+      <w:r>
+        <w:rPr>
+          <w:rFonts w:ascii="Tahoma" w:eastAsia="Times New Roman" w:hAnsi="Tahoma" w:cs="Tahoma"/>
+          <w:color w:val="000000"/>
+          <w:kern w:val="0"/>
+          <w:sz w:val="20"/>
+          <w:szCs w:val="20"/>
+          <w:lang w:eastAsia="es-PE"/>
+          <w14:ligatures w14:val="none"/>
+        </w:rPr>
+        <w:t>&gt;&gt;</w:t>
+      </w:r>
+      <w:r>
+        <w:rPr>
+          <w:rFonts w:ascii="Tahoma" w:eastAsia="Times New Roman" w:hAnsi="Tahoma" w:cs="Tahoma"/>
+          <w:color w:val="000000"/>
+          <w:kern w:val="0"/>
+          <w:sz w:val="20"/>
+          <w:szCs w:val="20"/>
+          <w:lang w:eastAsia="es-PE"/>
+          <w14:ligatures w14:val="none"/>
+        </w:rPr>
+        <w:t xml:space="preserve"> del año </w:t>
+      </w:r>
+      <w:r>
+        <w:rPr>
+          <w:rFonts w:ascii="Tahoma" w:eastAsia="Times New Roman" w:hAnsi="Tahoma" w:cs="Tahoma"/>
+          <w:color w:val="000000"/>
+          <w:kern w:val="0"/>
+          <w:sz w:val="20"/>
+          <w:szCs w:val="20"/>
+          <w:lang w:eastAsia="es-PE"/>
+          <w14:ligatures w14:val="none"/>
+        </w:rPr>
+        <w:t>&lt;&lt;</w:t>
+      </w:r>
+      <w:r>
+        <w:rPr>
+          <w:rFonts w:ascii="Tahoma" w:eastAsia="Times New Roman" w:hAnsi="Tahoma" w:cs="Tahoma"/>
+          <w:color w:val="000000"/>
+          <w:kern w:val="0"/>
+          <w:sz w:val="20"/>
+          <w:szCs w:val="20"/>
+          <w:lang w:eastAsia="es-PE"/>
+          <w14:ligatures w14:val="none"/>
+        </w:rPr>
+        <w:t>anio_hecho</w:t>
+      </w:r>
+      <w:r>
+        <w:rPr>
+          <w:rFonts w:ascii="Tahoma" w:eastAsia="Times New Roman" w:hAnsi="Tahoma" w:cs="Tahoma"/>
+          <w:color w:val="000000"/>
+          <w:kern w:val="0"/>
+          <w:sz w:val="20"/>
+          <w:szCs w:val="20"/>
+          <w:lang w:eastAsia="es-PE"/>
+          <w14:ligatures w14:val="none"/>
+        </w:rPr>
+        <w:t>&gt;&gt;</w:t>
+      </w:r>
+      <w:r>
+        <w:rPr>
+          <w:rFonts w:ascii="Tahoma" w:eastAsia="Times New Roman" w:hAnsi="Tahoma" w:cs="Tahoma"/>
+          <w:color w:val="000000"/>
+          <w:kern w:val="0"/>
+          <w:sz w:val="20"/>
+          <w:szCs w:val="20"/>
+          <w:lang w:eastAsia="es-PE"/>
+          <w14:ligatures w14:val="none"/>
+        </w:rPr>
+        <w:t>, los mismos han sido modificados o actualizados, debiendo remitir la vía realizada, el tipo de acceso, canal o modalidad (con indicación de la IP y la información brindada).</w:t>
       </w:r>
     </w:p>
     <w:p>
@@ -4444,8 +4557,27 @@
           <w:lang w:eastAsia="es-PE"/>
           <w14:ligatures w14:val="none"/>
         </w:rPr>
-        <w:t xml:space="preserve">g) Informar los datos personales registrados de la parte agraviada; asimismo, indicar si en el mes de </w:t>
-      </w:r>
+        <w:t>h) Informe si las cuentas afectadas se encuentran afiliadas a algún correo electrónico, celular, red social u otro que permita una notificación directa y en tiempo real de los consumos realizados.</w:t>
+      </w:r>
+    </w:p>
+    <w:p>
+      <w:pPr>
+        <w:widowControl w:val="0"/>
+        <w:suppressAutoHyphens/>
+        <w:autoSpaceDN w:val="0"/>
+        <w:spacing w:after="0" w:line="240" w:lineRule="auto"/>
+        <w:ind w:left="709"/>
+        <w:jc w:val="both"/>
+        <w:textAlignment w:val="baseline"/>
+        <w:rPr>
+          <w:rFonts w:ascii="Tahoma" w:eastAsia="Palatino Linotype" w:hAnsi="Tahoma" w:cs="Tahoma"/>
+          <w:kern w:val="3"/>
+          <w:sz w:val="20"/>
+          <w:szCs w:val="20"/>
+          <w:lang w:eastAsia="zh-CN" w:bidi="hi-IN"/>
+          <w14:ligatures w14:val="none"/>
+        </w:rPr>
+      </w:pPr>
       <w:r>
         <w:rPr>
           <w:rFonts w:ascii="Tahoma" w:eastAsia="Times New Roman" w:hAnsi="Tahoma" w:cs="Tahoma"/>
@@ -4456,6 +4588,29 @@
           <w:lang w:eastAsia="es-PE"/>
           <w14:ligatures w14:val="none"/>
         </w:rPr>
+        <w:t xml:space="preserve">i) Informe si existieron reportes de operaciones inusuales o sospechosas durante </w:t>
+      </w:r>
+      <w:r>
+        <w:rPr>
+          <w:rFonts w:ascii="Tahoma" w:eastAsia="Times New Roman" w:hAnsi="Tahoma" w:cs="Tahoma"/>
+          <w:kern w:val="0"/>
+          <w:sz w:val="20"/>
+          <w:szCs w:val="20"/>
+          <w:lang w:eastAsia="es-PE"/>
+          <w14:ligatures w14:val="none"/>
+        </w:rPr>
+        <w:t xml:space="preserve">el mes de </w:t>
+      </w:r>
+      <w:r>
+        <w:rPr>
+          <w:rFonts w:ascii="Tahoma" w:eastAsia="Times New Roman" w:hAnsi="Tahoma" w:cs="Tahoma"/>
+          <w:color w:val="000000"/>
+          <w:kern w:val="0"/>
+          <w:sz w:val="20"/>
+          <w:szCs w:val="20"/>
+          <w:lang w:eastAsia="es-PE"/>
+          <w14:ligatures w14:val="none"/>
+        </w:rPr>
         <w:t>&lt;&lt;</w:t>
       </w:r>
       <w:r>
@@ -4492,7 +4647,7 @@
           <w:lang w:eastAsia="es-PE"/>
           <w14:ligatures w14:val="none"/>
         </w:rPr>
-        <w:t xml:space="preserve"> del año </w:t>
+        <w:t xml:space="preserve"> </w:t>
       </w:r>
       <w:r>
         <w:rPr>
@@ -4504,6 +4659,18 @@
           <w:lang w:eastAsia="es-PE"/>
           <w14:ligatures w14:val="none"/>
         </w:rPr>
+        <w:t xml:space="preserve">del año </w:t>
+      </w:r>
+      <w:r>
+        <w:rPr>
+          <w:rFonts w:ascii="Tahoma" w:eastAsia="Times New Roman" w:hAnsi="Tahoma" w:cs="Tahoma"/>
+          <w:color w:val="000000"/>
+          <w:kern w:val="0"/>
+          <w:sz w:val="20"/>
+          <w:szCs w:val="20"/>
+          <w:lang w:eastAsia="es-PE"/>
+          <w14:ligatures w14:val="none"/>
+        </w:rPr>
         <w:t>&lt;&lt;</w:t>
       </w:r>
       <w:r>
@@ -4517,199 +4684,6 @@
           <w14:ligatures w14:val="none"/>
         </w:rPr>
         <w:t>anio_hecho</w:t>
-      </w:r>
-      <w:r>
-        <w:rPr>
-          <w:rFonts w:ascii="Tahoma" w:eastAsia="Times New Roman" w:hAnsi="Tahoma" w:cs="Tahoma"/>
-          <w:color w:val="000000"/>
-          <w:kern w:val="0"/>
-          <w:sz w:val="20"/>
-          <w:szCs w:val="20"/>
-          <w:lang w:eastAsia="es-PE"/>
-          <w14:ligatures w14:val="none"/>
-        </w:rPr>
-        <w:t>&gt;&gt;</w:t>
-      </w:r>
-      <w:r>
-        <w:rPr>
-          <w:rFonts w:ascii="Tahoma" w:eastAsia="Times New Roman" w:hAnsi="Tahoma" w:cs="Tahoma"/>
-          <w:color w:val="000000"/>
-          <w:kern w:val="0"/>
-          <w:sz w:val="20"/>
-          <w:szCs w:val="20"/>
-          <w:lang w:eastAsia="es-PE"/>
-          <w14:ligatures w14:val="none"/>
-        </w:rPr>
-        <w:t>, los mismos han sido modificados o actualizados, debiendo remitir la vía realizada, el tipo de acceso, canal o modalidad (con indicación de la IP y la información brindada).</w:t>
-      </w:r>
-    </w:p>
-    <w:p>
-      <w:pPr>
-        <w:widowControl w:val="0"/>
-        <w:suppressAutoHyphens/>
-        <w:autoSpaceDN w:val="0"/>
-        <w:spacing w:after="0" w:line="240" w:lineRule="auto"/>
-        <w:ind w:left="709"/>
-        <w:jc w:val="both"/>
-        <w:textAlignment w:val="baseline"/>
-        <w:rPr>
-          <w:rFonts w:ascii="Tahoma" w:eastAsia="Palatino Linotype" w:hAnsi="Tahoma" w:cs="Tahoma"/>
-          <w:kern w:val="3"/>
-          <w:sz w:val="20"/>
-          <w:szCs w:val="20"/>
-          <w:lang w:eastAsia="zh-CN" w:bidi="hi-IN"/>
-          <w14:ligatures w14:val="none"/>
-        </w:rPr>
-      </w:pPr>
-      <w:r>
-        <w:rPr>
-          <w:rFonts w:ascii="Tahoma" w:eastAsia="Times New Roman" w:hAnsi="Tahoma" w:cs="Tahoma"/>
-          <w:color w:val="000000"/>
-          <w:kern w:val="0"/>
-          <w:sz w:val="20"/>
-          <w:szCs w:val="20"/>
-          <w:lang w:eastAsia="es-PE"/>
-          <w14:ligatures w14:val="none"/>
-        </w:rPr>
-        <w:t>h) Informe si las cuentas afectadas se encuentran afiliadas a algún correo electrónico, celular, red social u otro que permita una notificación directa y en tiempo real de los consumos realizados.</w:t>
-      </w:r>
-    </w:p>
-    <w:p>
-      <w:pPr>
-        <w:widowControl w:val="0"/>
-        <w:suppressAutoHyphens/>
-        <w:autoSpaceDN w:val="0"/>
-        <w:spacing w:after="0" w:line="240" w:lineRule="auto"/>
-        <w:ind w:left="709"/>
-        <w:jc w:val="both"/>
-        <w:textAlignment w:val="baseline"/>
-        <w:rPr>
-          <w:rFonts w:ascii="Tahoma" w:eastAsia="Palatino Linotype" w:hAnsi="Tahoma" w:cs="Tahoma"/>
-          <w:kern w:val="3"/>
-          <w:sz w:val="20"/>
-          <w:szCs w:val="20"/>
-          <w:lang w:eastAsia="zh-CN" w:bidi="hi-IN"/>
-          <w14:ligatures w14:val="none"/>
-        </w:rPr>
-      </w:pPr>
-      <w:r>
-        <w:rPr>
-          <w:rFonts w:ascii="Tahoma" w:eastAsia="Times New Roman" w:hAnsi="Tahoma" w:cs="Tahoma"/>
-          <w:color w:val="000000"/>
-          <w:kern w:val="0"/>
-          <w:sz w:val="20"/>
-          <w:szCs w:val="20"/>
-          <w:lang w:eastAsia="es-PE"/>
-          <w14:ligatures w14:val="none"/>
-        </w:rPr>
-        <w:t xml:space="preserve">i) Informe si existieron reportes de operaciones inusuales o sospechosas durante </w:t>
-      </w:r>
-      <w:r>
-        <w:rPr>
-          <w:rFonts w:ascii="Tahoma" w:eastAsia="Times New Roman" w:hAnsi="Tahoma" w:cs="Tahoma"/>
-          <w:kern w:val="0"/>
-          <w:sz w:val="20"/>
-          <w:szCs w:val="20"/>
-          <w:lang w:eastAsia="es-PE"/>
-          <w14:ligatures w14:val="none"/>
-        </w:rPr>
-        <w:t xml:space="preserve">el mes de </w:t>
-      </w:r>
-      <w:r>
-        <w:rPr>
-          <w:rFonts w:ascii="Tahoma" w:eastAsia="Times New Roman" w:hAnsi="Tahoma" w:cs="Tahoma"/>
-          <w:color w:val="000000"/>
-          <w:kern w:val="0"/>
-          <w:sz w:val="20"/>
-          <w:szCs w:val="20"/>
-          <w:lang w:eastAsia="es-PE"/>
-          <w14:ligatures w14:val="none"/>
-        </w:rPr>
-        <w:t>&lt;&lt;</w:t>
-      </w:r>
-      <w:r>
-        <w:rPr>
-          <w:rFonts w:ascii="Tahoma" w:eastAsia="Times New Roman" w:hAnsi="Tahoma" w:cs="Tahoma"/>
-          <w:color w:val="000000"/>
-          <w:kern w:val="0"/>
-          <w:sz w:val="20"/>
-          <w:szCs w:val="20"/>
-          <w:lang w:eastAsia="es-PE"/>
-          <w14:ligatures w14:val="none"/>
-        </w:rPr>
-        <w:t>mes_hecho</w:t>
-      </w:r>
-      <w:r>
-        <w:rPr>
-          <w:rFonts w:ascii="Tahoma" w:eastAsia="Times New Roman" w:hAnsi="Tahoma" w:cs="Tahoma"/>
-          <w:color w:val="000000"/>
-          <w:kern w:val="0"/>
-          <w:sz w:val="20"/>
-          <w:szCs w:val="20"/>
-          <w:lang w:eastAsia="es-PE"/>
-          <w14:ligatures w14:val="none"/>
-        </w:rPr>
-        <w:t>&gt;&gt;</w:t>
-      </w:r>
-      <w:r>
-        <w:rPr>
-          <w:rFonts w:ascii="Tahoma" w:eastAsia="Times New Roman" w:hAnsi="Tahoma" w:cs="Tahoma"/>
-          <w:color w:val="000000"/>
-          <w:kern w:val="0"/>
-          <w:sz w:val="20"/>
-          <w:szCs w:val="20"/>
-          <w:lang w:eastAsia="es-PE"/>
-          <w14:ligatures w14:val="none"/>
-        </w:rPr>
-        <w:t xml:space="preserve"> </w:t>
-      </w:r>
-      <w:r>
-        <w:rPr>
-          <w:rFonts w:ascii="Tahoma" w:eastAsia="Times New Roman" w:hAnsi="Tahoma" w:cs="Tahoma"/>
-          <w:color w:val="000000"/>
-          <w:kern w:val="0"/>
-          <w:sz w:val="20"/>
-          <w:szCs w:val="20"/>
-          <w:lang w:eastAsia="es-PE"/>
-          <w14:ligatures w14:val="none"/>
-        </w:rPr>
-        <w:t xml:space="preserve">del año </w:t>
-      </w:r>
-      <w:r>
-        <w:rPr>
-          <w:rFonts w:ascii="Tahoma" w:eastAsia="Times New Roman" w:hAnsi="Tahoma" w:cs="Tahoma"/>
-          <w:color w:val="000000"/>
-          <w:kern w:val="0"/>
-          <w:sz w:val="20"/>
-          <w:szCs w:val="20"/>
-          <w:lang w:eastAsia="es-PE"/>
-          <w14:ligatures w14:val="none"/>
-        </w:rPr>
-        <w:t>&lt;&lt;</w:t>
-      </w:r>
-      <w:r>
-        <w:rPr>
-          <w:rFonts w:ascii="Tahoma" w:eastAsia="Times New Roman" w:hAnsi="Tahoma" w:cs="Tahoma"/>
-          <w:color w:val="000000"/>
-          <w:kern w:val="0"/>
-          <w:sz w:val="20"/>
-          <w:szCs w:val="20"/>
-          <w:lang w:eastAsia="es-PE"/>
-          <w14:ligatures w14:val="none"/>
-        </w:rPr>
-        <w:t>anio</w:t>
-      </w:r>
-      <w:r>
-        <w:rPr>
-          <w:rFonts w:ascii="Tahoma" w:eastAsia="Times New Roman" w:hAnsi="Tahoma" w:cs="Tahoma"/>
-          <w:color w:val="000000"/>
-          <w:kern w:val="0"/>
-          <w:sz w:val="20"/>
-          <w:szCs w:val="20"/>
-          <w:lang w:eastAsia="es-PE"/>
-          <w14:ligatures w14:val="none"/>
-        </w:rPr>
-        <w:t>_hecho</w:t>
       </w:r>
       <w:r>
         <w:rPr>
@@ -5501,19 +5475,7 @@
           <w:lang w:eastAsia="zh-CN" w:bidi="hi-IN"/>
           <w14:ligatures w14:val="none"/>
         </w:rPr>
-        <w:t xml:space="preserve">la documentación proveniente de los establecimientos comerciales favorecidos </w:t>
-      </w:r>
-      <w:r>
-        <w:rPr>
-          <w:rFonts w:ascii="Tahoma" w:eastAsia="Palatino Linotype" w:hAnsi="Tahoma" w:cs="Tahoma"/>
-          <w:kern w:val="3"/>
-          <w:sz w:val="20"/>
-          <w:szCs w:val="20"/>
-          <w:lang w:eastAsia="zh-CN" w:bidi="hi-IN"/>
-          <w14:ligatures w14:val="none"/>
-        </w:rPr>
-        <w:lastRenderedPageBreak/>
-        <w:t>con los consumos no autorizados efectuados desde la cuenta bancaria del agraviado</w:t>
+        <w:t>la documentación proveniente de los establecimientos comerciales favorecidos con los consumos no autorizados efectuados desde la cuenta bancaria del agraviado</w:t>
       </w:r>
       <w:r>
         <w:rPr>
@@ -5580,6 +5542,7 @@
           <w:lang w:eastAsia="zh-CN" w:bidi="hi-IN"/>
           <w14:ligatures w14:val="none"/>
         </w:rPr>
+        <w:lastRenderedPageBreak/>
         <w:t xml:space="preserve">En caso que como resultado de la revisión de la información bancaria y del contenido de la declaración de la parte agraviada se genere la necesidad de solicitar el levantamiento del secreto bancario o del secreto de las comunicaciones, </w:t>
       </w:r>
       <w:r>
@@ -6101,7 +6064,6 @@
           <w:sz w:val="20"/>
           <w:szCs w:val="20"/>
         </w:rPr>
-        <w:lastRenderedPageBreak/>
         <w:t>exista una autorización expresa</w:t>
       </w:r>
       <w:r>
@@ -6124,7 +6086,21 @@
           <w:sz w:val="20"/>
           <w:szCs w:val="20"/>
         </w:rPr>
-        <w:t xml:space="preserve">caso contrario dicho acto de notificación no se considerará válida </w:t>
+        <w:t xml:space="preserve">caso contrario dicho acto de notificación no </w:t>
+      </w:r>
+      <w:r>
+        <w:rPr>
+          <w:rFonts w:ascii="Tahoma" w:eastAsia="MS UI Gothic" w:hAnsi="Tahoma" w:cs="Tahoma"/>
+          <w:b/>
+          <w:bCs/>
+          <w:i/>
+          <w:iCs/>
+          <w:color w:val="000000"/>
+          <w:sz w:val="20"/>
+          <w:szCs w:val="20"/>
+        </w:rPr>
+        <w:lastRenderedPageBreak/>
+        <w:t xml:space="preserve">se considerará válida </w:t>
       </w:r>
       <w:r>
         <w:rPr>
@@ -6538,7 +6514,7 @@
 </file>
 
 <file path=word/endnotes.xml><?xml version="1.0" encoding="utf-8"?>
-<w:endnotes xmlns:wpc="http://schemas.microsoft.com/office/word/2010/wordprocessingCanvas" xmlns:cx="http://schemas.microsoft.com/office/drawing/2014/chartex" xmlns:cx1="http://schemas.microsoft.com/office/drawing/2015/9/8/chartex" xmlns:cx2="http://schemas.microsoft.com/office/drawing/2015/10/21/chartex" xmlns:cx3="http://schemas.microsoft.com/office/drawing/2016/5/9/chartex" xmlns:cx4="http://schemas.microsoft.com/office/drawing/2016/5/10/chartex" xmlns:cx5="http://schemas.microsoft.com/office/drawing/2016/5/11/chartex" xmlns:cx6="http://schemas.microsoft.com/office/drawing/2016/5/12/chartex" xmlns:cx7="http://schemas.microsoft.com/office/drawing/2016/5/13/chartex" xmlns:cx8="http://schemas.microsoft.com/office/drawing/2016/5/14/chartex" xmlns:mc="http://schemas.openxmlformats.org/markup-compatibility/2006" xmlns:aink="http://schemas.microsoft.com/office/drawing/2016/ink" xmlns:am3d="http://schemas.microsoft.com/office/drawing/2017/model3d" xmlns:o="urn:schemas-microsoft-com:office:office" xmlns:oel="http://schemas.microsoft.com/office/2019/extlst" xmlns:r="http://schemas.openxmlformats.org/officeDocument/2006/relationships" xmlns:m="http://schemas.openxmlformats.org/officeDocument/2006/math" xmlns:v="urn:schemas-microsoft-com:vml" xmlns:wp14="http://schemas.microsoft.com/office/word/2010/wordprocessingDrawing" xmlns:wp="http://schemas.openxmlformats.org/drawingml/2006/wordprocessingDrawing" xmlns:w10="urn:schemas-microsoft-com:office:word" xmlns:w="http://schemas.openxmlformats.org/wordprocessingml/2006/main" xmlns:w14="http://schemas.microsoft.com/office/word/2010/wordml" xmlns:w15="http://schemas.microsoft.com/office/word/2012/wordml" xmlns:w16cex="http://schemas.microsoft.com/office/word/2018/wordml/cex" xmlns:w16cid="http://schemas.microsoft.com/office/word/2016/wordml/cid" xmlns:w16="http://schemas.microsoft.com/office/word/2018/wordml" xmlns:w16du="http://schemas.microsoft.com/office/word/2023/wordml/word16du" xmlns:w16sdtdh="http://schemas.microsoft.com/office/word/2020/wordml/sdtdatahash" xmlns:w16sdtfl="http://schemas.microsoft.com/office/word/2024/wordml/sdtformatlock" xmlns:w16se="http://schemas.microsoft.com/office/word/2015/wordml/symex" xmlns:wpg="http://schemas.microsoft.com/office/word/2010/wordprocessingGroup" xmlns:wpi="http://schemas.microsoft.com/office/word/2010/wordprocessingInk" xmlns:wne="http://schemas.microsoft.com/office/word/2006/wordml" xmlns:wps="http://schemas.microsoft.com/office/word/2010/wordprocessingShape" mc:Ignorable="w14 w15 w16se w16cid w16 w16cex w16sdtdh w16sdtfl w16du wp14">
+<w:endnotes xmlns:wpc="http://schemas.microsoft.com/office/word/2010/wordprocessingCanvas" xmlns:cx="http://schemas.microsoft.com/office/drawing/2014/chartex" xmlns:cx1="http://schemas.microsoft.com/office/drawing/2015/9/8/chartex" xmlns:cx2="http://schemas.microsoft.com/office/drawing/2015/10/21/chartex" xmlns:cx3="http://schemas.microsoft.com/office/drawing/2016/5/9/chartex" xmlns:cx4="http://schemas.microsoft.com/office/drawing/2016/5/10/chartex" xmlns:cx5="http://schemas.microsoft.com/office/drawing/2016/5/11/chartex" xmlns:cx6="http://schemas.microsoft.com/office/drawing/2016/5/12/chartex" xmlns:cx7="http://schemas.microsoft.com/office/drawing/2016/5/13/chartex" xmlns:cx8="http://schemas.microsoft.com/office/drawing/2016/5/14/chartex" xmlns:mc="http://schemas.openxmlformats.org/markup-compatibility/2006" xmlns:aink="http://schemas.microsoft.com/office/drawing/2016/ink" xmlns:am3d="http://schemas.microsoft.com/office/drawing/2017/model3d" xmlns:o="urn:schemas-microsoft-com:office:office" xmlns:r="http://schemas.openxmlformats.org/officeDocument/2006/relationships" xmlns:m="http://schemas.openxmlformats.org/officeDocument/2006/math" xmlns:v="urn:schemas-microsoft-com:vml" xmlns:wp14="http://schemas.microsoft.com/office/word/2010/wordprocessingDrawing" xmlns:wp="http://schemas.openxmlformats.org/drawingml/2006/wordprocessingDrawing" xmlns:w10="urn:schemas-microsoft-com:office:word" xmlns:w="http://schemas.openxmlformats.org/wordprocessingml/2006/main" xmlns:w14="http://schemas.microsoft.com/office/word/2010/wordml" xmlns:w15="http://schemas.microsoft.com/office/word/2012/wordml" xmlns:w16cex="http://schemas.microsoft.com/office/word/2018/wordml/cex" xmlns:w16cid="http://schemas.microsoft.com/office/word/2016/wordml/cid" xmlns:w16="http://schemas.microsoft.com/office/word/2018/wordml" xmlns:w16sdtdh="http://schemas.microsoft.com/office/word/2020/wordml/sdtdatahash" xmlns:w16se="http://schemas.microsoft.com/office/word/2015/wordml/symex" xmlns:wpg="http://schemas.microsoft.com/office/word/2010/wordprocessingGroup" xmlns:wpi="http://schemas.microsoft.com/office/word/2010/wordprocessingInk" xmlns:wne="http://schemas.microsoft.com/office/word/2006/wordml" xmlns:wps="http://schemas.microsoft.com/office/word/2010/wordprocessingShape" mc:Ignorable="w14 w15 w16se w16cid w16 w16cex w16sdtdh wp14">
   <w:endnote w:type="separator" w:id="-1">
     <w:p>
       <w:pPr>
@@ -6563,7 +6539,7 @@
 </file>
 
 <file path=word/footer1.xml><?xml version="1.0" encoding="utf-8"?>
-<w:ftr xmlns:wpc="http://schemas.microsoft.com/office/word/2010/wordprocessingCanvas" xmlns:cx="http://schemas.microsoft.com/office/drawing/2014/chartex" xmlns:cx1="http://schemas.microsoft.com/office/drawing/2015/9/8/chartex" xmlns:cx2="http://schemas.microsoft.com/office/drawing/2015/10/21/chartex" xmlns:cx3="http://schemas.microsoft.com/office/drawing/2016/5/9/chartex" xmlns:cx4="http://schemas.microsoft.com/office/drawing/2016/5/10/chartex" xmlns:cx5="http://schemas.microsoft.com/office/drawing/2016/5/11/chartex" xmlns:cx6="http://schemas.microsoft.com/office/drawing/2016/5/12/chartex" xmlns:cx7="http://schemas.microsoft.com/office/drawing/2016/5/13/chartex" xmlns:cx8="http://schemas.microsoft.com/office/drawing/2016/5/14/chartex" xmlns:mc="http://schemas.openxmlformats.org/markup-compatibility/2006" xmlns:aink="http://schemas.microsoft.com/office/drawing/2016/ink" xmlns:am3d="http://schemas.microsoft.com/office/drawing/2017/model3d" xmlns:o="urn:schemas-microsoft-com:office:office" xmlns:oel="http://schemas.microsoft.com/office/2019/extlst" xmlns:r="http://schemas.openxmlformats.org/officeDocument/2006/relationships" xmlns:m="http://schemas.openxmlformats.org/officeDocument/2006/math" xmlns:v="urn:schemas-microsoft-com:vml" xmlns:wp14="http://schemas.microsoft.com/office/word/2010/wordprocessingDrawing" xmlns:wp="http://schemas.openxmlformats.org/drawingml/2006/wordprocessingDrawing" xmlns:w10="urn:schemas-microsoft-com:office:word" xmlns:w="http://schemas.openxmlformats.org/wordprocessingml/2006/main" xmlns:w14="http://schemas.microsoft.com/office/word/2010/wordml" xmlns:w15="http://schemas.microsoft.com/office/word/2012/wordml" xmlns:w16cex="http://schemas.microsoft.com/office/word/2018/wordml/cex" xmlns:w16cid="http://schemas.microsoft.com/office/word/2016/wordml/cid" xmlns:w16="http://schemas.microsoft.com/office/word/2018/wordml" xmlns:w16du="http://schemas.microsoft.com/office/word/2023/wordml/word16du" xmlns:w16sdtdh="http://schemas.microsoft.com/office/word/2020/wordml/sdtdatahash" xmlns:w16sdtfl="http://schemas.microsoft.com/office/word/2024/wordml/sdtformatlock" xmlns:w16se="http://schemas.microsoft.com/office/word/2015/wordml/symex" xmlns:wpg="http://schemas.microsoft.com/office/word/2010/wordprocessingGroup" xmlns:wpi="http://schemas.microsoft.com/office/word/2010/wordprocessingInk" xmlns:wne="http://schemas.microsoft.com/office/word/2006/wordml" xmlns:wps="http://schemas.microsoft.com/office/word/2010/wordprocessingShape" mc:Ignorable="w14 w15 w16se w16cid w16 w16cex w16sdtdh w16sdtfl w16du wp14">
+<w:ftr xmlns:wpc="http://schemas.microsoft.com/office/word/2010/wordprocessingCanvas" xmlns:cx="http://schemas.microsoft.com/office/drawing/2014/chartex" xmlns:cx1="http://schemas.microsoft.com/office/drawing/2015/9/8/chartex" xmlns:cx2="http://schemas.microsoft.com/office/drawing/2015/10/21/chartex" xmlns:cx3="http://schemas.microsoft.com/office/drawing/2016/5/9/chartex" xmlns:cx4="http://schemas.microsoft.com/office/drawing/2016/5/10/chartex" xmlns:cx5="http://schemas.microsoft.com/office/drawing/2016/5/11/chartex" xmlns:cx6="http://schemas.microsoft.com/office/drawing/2016/5/12/chartex" xmlns:cx7="http://schemas.microsoft.com/office/drawing/2016/5/13/chartex" xmlns:cx8="http://schemas.microsoft.com/office/drawing/2016/5/14/chartex" xmlns:mc="http://schemas.openxmlformats.org/markup-compatibility/2006" xmlns:aink="http://schemas.microsoft.com/office/drawing/2016/ink" xmlns:am3d="http://schemas.microsoft.com/office/drawing/2017/model3d" xmlns:o="urn:schemas-microsoft-com:office:office" xmlns:r="http://schemas.openxmlformats.org/officeDocument/2006/relationships" xmlns:m="http://schemas.openxmlformats.org/officeDocument/2006/math" xmlns:v="urn:schemas-microsoft-com:vml" xmlns:wp14="http://schemas.microsoft.com/office/word/2010/wordprocessingDrawing" xmlns:wp="http://schemas.openxmlformats.org/drawingml/2006/wordprocessingDrawing" xmlns:w10="urn:schemas-microsoft-com:office:word" xmlns:w="http://schemas.openxmlformats.org/wordprocessingml/2006/main" xmlns:w14="http://schemas.microsoft.com/office/word/2010/wordml" xmlns:w15="http://schemas.microsoft.com/office/word/2012/wordml" xmlns:w16cex="http://schemas.microsoft.com/office/word/2018/wordml/cex" xmlns:w16cid="http://schemas.microsoft.com/office/word/2016/wordml/cid" xmlns:w16="http://schemas.microsoft.com/office/word/2018/wordml" xmlns:w16sdtdh="http://schemas.microsoft.com/office/word/2020/wordml/sdtdatahash" xmlns:w16se="http://schemas.microsoft.com/office/word/2015/wordml/symex" xmlns:wpg="http://schemas.microsoft.com/office/word/2010/wordprocessingGroup" xmlns:wpi="http://schemas.microsoft.com/office/word/2010/wordprocessingInk" xmlns:wne="http://schemas.microsoft.com/office/word/2006/wordml" xmlns:wps="http://schemas.microsoft.com/office/word/2010/wordprocessingShape" mc:Ignorable="w14 w15 w16se w16cid w16 w16cex w16sdtdh wp14">
   <w:p>
     <w:pPr>
       <w:tabs>
@@ -6709,7 +6685,7 @@
 </file>
 
 <file path=word/footnotes.xml><?xml version="1.0" encoding="utf-8"?>
-<w:footnotes xmlns:wpc="http://schemas.microsoft.com/office/word/2010/wordprocessingCanvas" xmlns:cx="http://schemas.microsoft.com/office/drawing/2014/chartex" xmlns:cx1="http://schemas.microsoft.com/office/drawing/2015/9/8/chartex" xmlns:cx2="http://schemas.microsoft.com/office/drawing/2015/10/21/chartex" xmlns:cx3="http://schemas.microsoft.com/office/drawing/2016/5/9/chartex" xmlns:cx4="http://schemas.microsoft.com/office/drawing/2016/5/10/chartex" xmlns:cx5="http://schemas.microsoft.com/office/drawing/2016/5/11/chartex" xmlns:cx6="http://schemas.microsoft.com/office/drawing/2016/5/12/chartex" xmlns:cx7="http://schemas.microsoft.com/office/drawing/2016/5/13/chartex" xmlns:cx8="http://schemas.microsoft.com/office/drawing/2016/5/14/chartex" xmlns:mc="http://schemas.openxmlformats.org/markup-compatibility/2006" xmlns:aink="http://schemas.microsoft.com/office/drawing/2016/ink" xmlns:am3d="http://schemas.microsoft.com/office/drawing/2017/model3d" xmlns:o="urn:schemas-microsoft-com:office:office" xmlns:oel="http://schemas.microsoft.com/office/2019/extlst" xmlns:r="http://schemas.openxmlformats.org/officeDocument/2006/relationships" xmlns:m="http://schemas.openxmlformats.org/officeDocument/2006/math" xmlns:v="urn:schemas-microsoft-com:vml" xmlns:wp14="http://schemas.microsoft.com/office/word/2010/wordprocessingDrawing" xmlns:wp="http://schemas.openxmlformats.org/drawingml/2006/wordprocessingDrawing" xmlns:w10="urn:schemas-microsoft-com:office:word" xmlns:w="http://schemas.openxmlformats.org/wordprocessingml/2006/main" xmlns:w14="http://schemas.microsoft.com/office/word/2010/wordml" xmlns:w15="http://schemas.microsoft.com/office/word/2012/wordml" xmlns:w16cex="http://schemas.microsoft.com/office/word/2018/wordml/cex" xmlns:w16cid="http://schemas.microsoft.com/office/word/2016/wordml/cid" xmlns:w16="http://schemas.microsoft.com/office/word/2018/wordml" xmlns:w16du="http://schemas.microsoft.com/office/word/2023/wordml/word16du" xmlns:w16sdtdh="http://schemas.microsoft.com/office/word/2020/wordml/sdtdatahash" xmlns:w16sdtfl="http://schemas.microsoft.com/office/word/2024/wordml/sdtformatlock" xmlns:w16se="http://schemas.microsoft.com/office/word/2015/wordml/symex" xmlns:wpg="http://schemas.microsoft.com/office/word/2010/wordprocessingGroup" xmlns:wpi="http://schemas.microsoft.com/office/word/2010/wordprocessingInk" xmlns:wne="http://schemas.microsoft.com/office/word/2006/wordml" xmlns:wps="http://schemas.microsoft.com/office/word/2010/wordprocessingShape" mc:Ignorable="w14 w15 w16se w16cid w16 w16cex w16sdtdh w16sdtfl w16du wp14">
+<w:footnotes xmlns:wpc="http://schemas.microsoft.com/office/word/2010/wordprocessingCanvas" xmlns:cx="http://schemas.microsoft.com/office/drawing/2014/chartex" xmlns:cx1="http://schemas.microsoft.com/office/drawing/2015/9/8/chartex" xmlns:cx2="http://schemas.microsoft.com/office/drawing/2015/10/21/chartex" xmlns:cx3="http://schemas.microsoft.com/office/drawing/2016/5/9/chartex" xmlns:cx4="http://schemas.microsoft.com/office/drawing/2016/5/10/chartex" xmlns:cx5="http://schemas.microsoft.com/office/drawing/2016/5/11/chartex" xmlns:cx6="http://schemas.microsoft.com/office/drawing/2016/5/12/chartex" xmlns:cx7="http://schemas.microsoft.com/office/drawing/2016/5/13/chartex" xmlns:cx8="http://schemas.microsoft.com/office/drawing/2016/5/14/chartex" xmlns:mc="http://schemas.openxmlformats.org/markup-compatibility/2006" xmlns:aink="http://schemas.microsoft.com/office/drawing/2016/ink" xmlns:am3d="http://schemas.microsoft.com/office/drawing/2017/model3d" xmlns:o="urn:schemas-microsoft-com:office:office" xmlns:r="http://schemas.openxmlformats.org/officeDocument/2006/relationships" xmlns:m="http://schemas.openxmlformats.org/officeDocument/2006/math" xmlns:v="urn:schemas-microsoft-com:vml" xmlns:wp14="http://schemas.microsoft.com/office/word/2010/wordprocessingDrawing" xmlns:wp="http://schemas.openxmlformats.org/drawingml/2006/wordprocessingDrawing" xmlns:w10="urn:schemas-microsoft-com:office:word" xmlns:w="http://schemas.openxmlformats.org/wordprocessingml/2006/main" xmlns:w14="http://schemas.microsoft.com/office/word/2010/wordml" xmlns:w15="http://schemas.microsoft.com/office/word/2012/wordml" xmlns:w16cex="http://schemas.microsoft.com/office/word/2018/wordml/cex" xmlns:w16cid="http://schemas.microsoft.com/office/word/2016/wordml/cid" xmlns:w16="http://schemas.microsoft.com/office/word/2018/wordml" xmlns:w16sdtdh="http://schemas.microsoft.com/office/word/2020/wordml/sdtdatahash" xmlns:w16se="http://schemas.microsoft.com/office/word/2015/wordml/symex" xmlns:wpg="http://schemas.microsoft.com/office/word/2010/wordprocessingGroup" xmlns:wpi="http://schemas.microsoft.com/office/word/2010/wordprocessingInk" xmlns:wne="http://schemas.microsoft.com/office/word/2006/wordml" xmlns:wps="http://schemas.microsoft.com/office/word/2010/wordprocessingShape" mc:Ignorable="w14 w15 w16se w16cid w16 w16cex w16sdtdh wp14">
   <w:footnote w:type="separator" w:id="-1">
     <w:p>
       <w:pPr>
@@ -7159,7 +7135,7 @@
 </file>
 
 <file path=word/header1.xml><?xml version="1.0" encoding="utf-8"?>
-<w:hdr xmlns:wpc="http://schemas.microsoft.com/office/word/2010/wordprocessingCanvas" xmlns:cx="http://schemas.microsoft.com/office/drawing/2014/chartex" xmlns:cx1="http://schemas.microsoft.com/office/drawing/2015/9/8/chartex" xmlns:cx2="http://schemas.microsoft.com/office/drawing/2015/10/21/chartex" xmlns:cx3="http://schemas.microsoft.com/office/drawing/2016/5/9/chartex" xmlns:cx4="http://schemas.microsoft.com/office/drawing/2016/5/10/chartex" xmlns:cx5="http://schemas.microsoft.com/office/drawing/2016/5/11/chartex" xmlns:cx6="http://schemas.microsoft.com/office/drawing/2016/5/12/chartex" xmlns:cx7="http://schemas.microsoft.com/office/drawing/2016/5/13/chartex" xmlns:cx8="http://schemas.microsoft.com/office/drawing/2016/5/14/chartex" xmlns:mc="http://schemas.openxmlformats.org/markup-compatibility/2006" xmlns:aink="http://schemas.microsoft.com/office/drawing/2016/ink" xmlns:am3d="http://schemas.microsoft.com/office/drawing/2017/model3d" xmlns:o="urn:schemas-microsoft-com:office:office" xmlns:oel="http://schemas.microsoft.com/office/2019/extlst" xmlns:r="http://schemas.openxmlformats.org/officeDocument/2006/relationships" xmlns:m="http://schemas.openxmlformats.org/officeDocument/2006/math" xmlns:v="urn:schemas-microsoft-com:vml" xmlns:wp14="http://schemas.microsoft.com/office/word/2010/wordprocessingDrawing" xmlns:wp="http://schemas.openxmlformats.org/drawingml/2006/wordprocessingDrawing" xmlns:w10="urn:schemas-microsoft-com:office:word" xmlns:w="http://schemas.openxmlformats.org/wordprocessingml/2006/main" xmlns:w14="http://schemas.microsoft.com/office/word/2010/wordml" xmlns:w15="http://schemas.microsoft.com/office/word/2012/wordml" xmlns:w16cex="http://schemas.microsoft.com/office/word/2018/wordml/cex" xmlns:w16cid="http://schemas.microsoft.com/office/word/2016/wordml/cid" xmlns:w16="http://schemas.microsoft.com/office/word/2018/wordml" xmlns:w16du="http://schemas.microsoft.com/office/word/2023/wordml/word16du" xmlns:w16sdtdh="http://schemas.microsoft.com/office/word/2020/wordml/sdtdatahash" xmlns:w16sdtfl="http://schemas.microsoft.com/office/word/2024/wordml/sdtformatlock" xmlns:w16se="http://schemas.microsoft.com/office/word/2015/wordml/symex" xmlns:wpg="http://schemas.microsoft.com/office/word/2010/wordprocessingGroup" xmlns:wpi="http://schemas.microsoft.com/office/word/2010/wordprocessingInk" xmlns:wne="http://schemas.microsoft.com/office/word/2006/wordml" xmlns:wps="http://schemas.microsoft.com/office/word/2010/wordprocessingShape" mc:Ignorable="w14 w15 w16se w16cid w16 w16cex w16sdtdh w16sdtfl w16du wp14">
+<w:hdr xmlns:wpc="http://schemas.microsoft.com/office/word/2010/wordprocessingCanvas" xmlns:cx="http://schemas.microsoft.com/office/drawing/2014/chartex" xmlns:cx1="http://schemas.microsoft.com/office/drawing/2015/9/8/chartex" xmlns:cx2="http://schemas.microsoft.com/office/drawing/2015/10/21/chartex" xmlns:cx3="http://schemas.microsoft.com/office/drawing/2016/5/9/chartex" xmlns:cx4="http://schemas.microsoft.com/office/drawing/2016/5/10/chartex" xmlns:cx5="http://schemas.microsoft.com/office/drawing/2016/5/11/chartex" xmlns:cx6="http://schemas.microsoft.com/office/drawing/2016/5/12/chartex" xmlns:cx7="http://schemas.microsoft.com/office/drawing/2016/5/13/chartex" xmlns:cx8="http://schemas.microsoft.com/office/drawing/2016/5/14/chartex" xmlns:mc="http://schemas.openxmlformats.org/markup-compatibility/2006" xmlns:aink="http://schemas.microsoft.com/office/drawing/2016/ink" xmlns:am3d="http://schemas.microsoft.com/office/drawing/2017/model3d" xmlns:o="urn:schemas-microsoft-com:office:office" xmlns:r="http://schemas.openxmlformats.org/officeDocument/2006/relationships" xmlns:m="http://schemas.openxmlformats.org/officeDocument/2006/math" xmlns:v="urn:schemas-microsoft-com:vml" xmlns:wp14="http://schemas.microsoft.com/office/word/2010/wordprocessingDrawing" xmlns:wp="http://schemas.openxmlformats.org/drawingml/2006/wordprocessingDrawing" xmlns:w10="urn:schemas-microsoft-com:office:word" xmlns:w="http://schemas.openxmlformats.org/wordprocessingml/2006/main" xmlns:w14="http://schemas.microsoft.com/office/word/2010/wordml" xmlns:w15="http://schemas.microsoft.com/office/word/2012/wordml" xmlns:w16cex="http://schemas.microsoft.com/office/word/2018/wordml/cex" xmlns:w16cid="http://schemas.microsoft.com/office/word/2016/wordml/cid" xmlns:w16="http://schemas.microsoft.com/office/word/2018/wordml" xmlns:w16sdtdh="http://schemas.microsoft.com/office/word/2020/wordml/sdtdatahash" xmlns:w16se="http://schemas.microsoft.com/office/word/2015/wordml/symex" xmlns:wpg="http://schemas.microsoft.com/office/word/2010/wordprocessingGroup" xmlns:wpi="http://schemas.microsoft.com/office/word/2010/wordprocessingInk" xmlns:wne="http://schemas.microsoft.com/office/word/2006/wordml" xmlns:wps="http://schemas.microsoft.com/office/word/2010/wordprocessingShape" mc:Ignorable="w14 w15 w16se w16cid w16 w16cex w16sdtdh wp14">
   <w:p>
     <w:pPr>
       <w:pStyle w:val="Encabezado"/>
@@ -7352,7 +7328,7 @@
             </wp:anchor>
           </w:drawing>
         </mc:Choice>
-        <mc:Fallback>
+        <mc:Fallback xmlns:w16sdtfl="http://schemas.microsoft.com/office/word/2024/wordml/sdtformatlock" xmlns:w16du="http://schemas.microsoft.com/office/word/2023/wordml/word16du" xmlns:oel="http://schemas.microsoft.com/office/2019/extlst">
           <w:pict>
             <v:shapetype w14:anchorId="50BC259E" id="_x0000_t202" coordsize="21600,21600" o:spt="202" path="m,l,21600r21600,l21600,xe">
               <v:stroke joinstyle="miter"/>
@@ -7478,7 +7454,7 @@
         <w:sz w:val="16"/>
         <w:szCs w:val="18"/>
       </w:rPr>
-      <w:t>Segunda Fiscalía Corporativa Especializada en Ciberdelincuencia – 2° Despacho</w:t>
+      <w:t>&lt;&lt;despacho&gt;&gt;</w:t>
     </w:r>
   </w:p>
   <w:p>
@@ -7521,7 +7497,7 @@
 </file>
 
 <file path=word/numbering.xml><?xml version="1.0" encoding="utf-8"?>
-<w:numbering xmlns:wpc="http://schemas.microsoft.com/office/word/2010/wordprocessingCanvas" xmlns:cx="http://schemas.microsoft.com/office/drawing/2014/chartex" xmlns:cx1="http://schemas.microsoft.com/office/drawing/2015/9/8/chartex" xmlns:cx2="http://schemas.microsoft.com/office/drawing/2015/10/21/chartex" xmlns:cx3="http://schemas.microsoft.com/office/drawing/2016/5/9/chartex" xmlns:cx4="http://schemas.microsoft.com/office/drawing/2016/5/10/chartex" xmlns:cx5="http://schemas.microsoft.com/office/drawing/2016/5/11/chartex" xmlns:cx6="http://schemas.microsoft.com/office/drawing/2016/5/12/chartex" xmlns:cx7="http://schemas.microsoft.com/office/drawing/2016/5/13/chartex" xmlns:cx8="http://schemas.microsoft.com/office/drawing/2016/5/14/chartex" xmlns:mc="http://schemas.openxmlformats.org/markup-compatibility/2006" xmlns:aink="http://schemas.microsoft.com/office/drawing/2016/ink" xmlns:am3d="http://schemas.microsoft.com/office/drawing/2017/model3d" xmlns:o="urn:schemas-microsoft-com:office:office" xmlns:oel="http://schemas.microsoft.com/office/2019/extlst" xmlns:r="http://schemas.openxmlformats.org/officeDocument/2006/relationships" xmlns:m="http://schemas.openxmlformats.org/officeDocument/2006/math" xmlns:v="urn:schemas-microsoft-com:vml" xmlns:wp14="http://schemas.microsoft.com/office/word/2010/wordprocessingDrawing" xmlns:wp="http://schemas.openxmlformats.org/drawingml/2006/wordprocessingDrawing" xmlns:w10="urn:schemas-microsoft-com:office:word" xmlns:w="http://schemas.openxmlformats.org/wordprocessingml/2006/main" xmlns:w14="http://schemas.microsoft.com/office/word/2010/wordml" xmlns:w15="http://schemas.microsoft.com/office/word/2012/wordml" xmlns:w16cex="http://schemas.microsoft.com/office/word/2018/wordml/cex" xmlns:w16cid="http://schemas.microsoft.com/office/word/2016/wordml/cid" xmlns:w16="http://schemas.microsoft.com/office/word/2018/wordml" xmlns:w16du="http://schemas.microsoft.com/office/word/2023/wordml/word16du" xmlns:w16sdtdh="http://schemas.microsoft.com/office/word/2020/wordml/sdtdatahash" xmlns:w16sdtfl="http://schemas.microsoft.com/office/word/2024/wordml/sdtformatlock" xmlns:w16se="http://schemas.microsoft.com/office/word/2015/wordml/symex" xmlns:wpg="http://schemas.microsoft.com/office/word/2010/wordprocessingGroup" xmlns:wpi="http://schemas.microsoft.com/office/word/2010/wordprocessingInk" xmlns:wne="http://schemas.microsoft.com/office/word/2006/wordml" xmlns:wps="http://schemas.microsoft.com/office/word/2010/wordprocessingShape" mc:Ignorable="w14 w15 w16se w16cid w16 w16cex w16sdtdh w16sdtfl w16du wp14">
+<w:numbering xmlns:wpc="http://schemas.microsoft.com/office/word/2010/wordprocessingCanvas" xmlns:cx="http://schemas.microsoft.com/office/drawing/2014/chartex" xmlns:cx1="http://schemas.microsoft.com/office/drawing/2015/9/8/chartex" xmlns:cx2="http://schemas.microsoft.com/office/drawing/2015/10/21/chartex" xmlns:cx3="http://schemas.microsoft.com/office/drawing/2016/5/9/chartex" xmlns:cx4="http://schemas.microsoft.com/office/drawing/2016/5/10/chartex" xmlns:cx5="http://schemas.microsoft.com/office/drawing/2016/5/11/chartex" xmlns:cx6="http://schemas.microsoft.com/office/drawing/2016/5/12/chartex" xmlns:cx7="http://schemas.microsoft.com/office/drawing/2016/5/13/chartex" xmlns:cx8="http://schemas.microsoft.com/office/drawing/2016/5/14/chartex" xmlns:mc="http://schemas.openxmlformats.org/markup-compatibility/2006" xmlns:aink="http://schemas.microsoft.com/office/drawing/2016/ink" xmlns:am3d="http://schemas.microsoft.com/office/drawing/2017/model3d" xmlns:o="urn:schemas-microsoft-com:office:office" xmlns:r="http://schemas.openxmlformats.org/officeDocument/2006/relationships" xmlns:m="http://schemas.openxmlformats.org/officeDocument/2006/math" xmlns:v="urn:schemas-microsoft-com:vml" xmlns:wp14="http://schemas.microsoft.com/office/word/2010/wordprocessingDrawing" xmlns:wp="http://schemas.openxmlformats.org/drawingml/2006/wordprocessingDrawing" xmlns:w10="urn:schemas-microsoft-com:office:word" xmlns:w="http://schemas.openxmlformats.org/wordprocessingml/2006/main" xmlns:w14="http://schemas.microsoft.com/office/word/2010/wordml" xmlns:w15="http://schemas.microsoft.com/office/word/2012/wordml" xmlns:w16cex="http://schemas.microsoft.com/office/word/2018/wordml/cex" xmlns:w16cid="http://schemas.microsoft.com/office/word/2016/wordml/cid" xmlns:w16="http://schemas.microsoft.com/office/word/2018/wordml" xmlns:w16sdtdh="http://schemas.microsoft.com/office/word/2020/wordml/sdtdatahash" xmlns:w16se="http://schemas.microsoft.com/office/word/2015/wordml/symex" xmlns:wpg="http://schemas.microsoft.com/office/word/2010/wordprocessingGroup" xmlns:wpi="http://schemas.microsoft.com/office/word/2010/wordprocessingInk" xmlns:wne="http://schemas.microsoft.com/office/word/2006/wordml" xmlns:wps="http://schemas.microsoft.com/office/word/2010/wordprocessingShape" mc:Ignorable="w14 w15 w16se w16cid w16 w16cex w16sdtdh wp14">
   <w:abstractNum w:abstractNumId="0" w15:restartNumberingAfterBreak="0">
     <w:nsid w:val="29101855"/>
     <w:multiLevelType w:val="multilevel"/>
@@ -8068,26 +8044,26 @@
       </w:rPr>
     </w:lvl>
   </w:abstractNum>
-  <w:num w:numId="1" w16cid:durableId="1085809227">
+  <w:num w:numId="1">
     <w:abstractNumId w:val="2"/>
   </w:num>
-  <w:num w:numId="2" w16cid:durableId="1409230859">
+  <w:num w:numId="2">
     <w:abstractNumId w:val="0"/>
   </w:num>
-  <w:num w:numId="3" w16cid:durableId="801848901">
+  <w:num w:numId="3">
     <w:abstractNumId w:val="3"/>
   </w:num>
-  <w:num w:numId="4" w16cid:durableId="325521161">
+  <w:num w:numId="4">
     <w:abstractNumId w:val="4"/>
   </w:num>
-  <w:num w:numId="5" w16cid:durableId="916478479">
+  <w:num w:numId="5">
     <w:abstractNumId w:val="1"/>
   </w:num>
 </w:numbering>
 </file>
 
 <file path=word/styles.xml><?xml version="1.0" encoding="utf-8"?>
-<w:styles xmlns:mc="http://schemas.openxmlformats.org/markup-compatibility/2006" xmlns:r="http://schemas.openxmlformats.org/officeDocument/2006/relationships" xmlns:w="http://schemas.openxmlformats.org/wordprocessingml/2006/main" xmlns:w14="http://schemas.microsoft.com/office/word/2010/wordml" xmlns:w15="http://schemas.microsoft.com/office/word/2012/wordml" xmlns:w16cex="http://schemas.microsoft.com/office/word/2018/wordml/cex" xmlns:w16cid="http://schemas.microsoft.com/office/word/2016/wordml/cid" xmlns:w16="http://schemas.microsoft.com/office/word/2018/wordml" xmlns:w16du="http://schemas.microsoft.com/office/word/2023/wordml/word16du" xmlns:w16sdtdh="http://schemas.microsoft.com/office/word/2020/wordml/sdtdatahash" xmlns:w16sdtfl="http://schemas.microsoft.com/office/word/2024/wordml/sdtformatlock" xmlns:w16se="http://schemas.microsoft.com/office/word/2015/wordml/symex" mc:Ignorable="w14 w15 w16se w16cid w16 w16cex w16sdtdh w16sdtfl w16du">
+<w:styles xmlns:mc="http://schemas.openxmlformats.org/markup-compatibility/2006" xmlns:r="http://schemas.openxmlformats.org/officeDocument/2006/relationships" xmlns:w="http://schemas.openxmlformats.org/wordprocessingml/2006/main" xmlns:w14="http://schemas.microsoft.com/office/word/2010/wordml" xmlns:w15="http://schemas.microsoft.com/office/word/2012/wordml" xmlns:w16cex="http://schemas.microsoft.com/office/word/2018/wordml/cex" xmlns:w16cid="http://schemas.microsoft.com/office/word/2016/wordml/cid" xmlns:w16="http://schemas.microsoft.com/office/word/2018/wordml" xmlns:w16sdtdh="http://schemas.microsoft.com/office/word/2020/wordml/sdtdatahash" xmlns:w16se="http://schemas.microsoft.com/office/word/2015/wordml/symex" mc:Ignorable="w14 w15 w16se w16cid w16 w16cex w16sdtdh">
   <w:docDefaults>
     <w:rPrDefault>
       <w:rPr>

</xml_diff>